<commit_message>
complete efit on alt index
</commit_message>
<xml_diff>
--- a/Functional Requirement Document - WCP Research Tool.docx
+++ b/Functional Requirement Document - WCP Research Tool.docx
@@ -2851,7 +2851,7 @@
           <w:noProof/>
         </w:rPr>
         <w:drawing>
-          <wp:inline distT="0" distB="0" distL="0" distR="0" wp14:anchorId="4F8AD56A" wp14:editId="5F9CAD95">
+          <wp:inline distT="0" distB="0" distL="0" distR="0" wp14:anchorId="4F8AD56A" wp14:editId="1EBD46E6">
             <wp:extent cx="5731510" cy="3259455"/>
             <wp:effectExtent l="0" t="0" r="2540" b="0"/>
             <wp:docPr id="1772238491" name="Picture 1" descr="A screenshot of a computer&#10;&#10;Description automatically generated"/>
@@ -3625,29 +3625,7 @@
                 <w:szCs w:val="20"/>
                 <w:lang w:eastAsia="en-MY"/>
               </w:rPr>
-              <w:t xml:space="preserve"> (Not </w:t>
-            </w:r>
-            <w:proofErr w:type="spellStart"/>
-            <w:r>
-              <w:rPr>
-                <w:rFonts w:ascii="Arial" w:eastAsia="Times New Roman" w:hAnsi="Arial" w:cs="Arial"/>
-                <w:color w:val="000000"/>
-                <w:sz w:val="20"/>
-                <w:szCs w:val="20"/>
-                <w:lang w:eastAsia="en-MY"/>
-              </w:rPr>
-              <w:t>reco</w:t>
-            </w:r>
-            <w:proofErr w:type="spellEnd"/>
-            <w:r>
-              <w:rPr>
-                <w:rFonts w:ascii="Arial" w:eastAsia="Times New Roman" w:hAnsi="Arial" w:cs="Arial"/>
-                <w:color w:val="000000"/>
-                <w:sz w:val="20"/>
-                <w:szCs w:val="20"/>
-                <w:lang w:eastAsia="en-MY"/>
-              </w:rPr>
-              <w:t>)</w:t>
+              <w:t xml:space="preserve"> (Not reco)</w:t>
             </w:r>
           </w:p>
         </w:tc>
@@ -7774,7 +7752,7 @@
                 <w:szCs w:val="20"/>
                 <w:lang w:eastAsia="en-MY"/>
               </w:rPr>
-              <w:t>N</w:t>
+              <w:t>Y</w:t>
             </w:r>
           </w:p>
         </w:tc>
@@ -7877,15 +7855,7 @@
         </w:numPr>
       </w:pPr>
       <w:r>
-        <w:t xml:space="preserve">Data that will be linked: (suggest every product should have a generated research product code, old WCP </w:t>
-      </w:r>
-      <w:proofErr w:type="spellStart"/>
-      <w:r>
-        <w:t>sku</w:t>
-      </w:r>
-      <w:proofErr w:type="spellEnd"/>
-      <w:r>
-        <w:t xml:space="preserve"> could have </w:t>
+        <w:t xml:space="preserve">Data that will be linked: (suggest every product should have a generated research product code, old WCP sku could have </w:t>
       </w:r>
       <w:r>
         <w:t xml:space="preserve">new </w:t>
@@ -7915,23 +7885,7 @@
         </w:numPr>
       </w:pPr>
       <w:r>
-        <w:t xml:space="preserve">Vin numbers : </w:t>
-      </w:r>
-      <w:proofErr w:type="spellStart"/>
-      <w:r>
-        <w:t>wcp</w:t>
-      </w:r>
-      <w:proofErr w:type="spellEnd"/>
-      <w:r>
-        <w:t xml:space="preserve"> </w:t>
-      </w:r>
-      <w:proofErr w:type="spellStart"/>
-      <w:r>
-        <w:t>sku</w:t>
-      </w:r>
-      <w:proofErr w:type="spellEnd"/>
-      <w:r>
-        <w:t xml:space="preserve"> or research product </w:t>
+        <w:t xml:space="preserve">Vin numbers : wcp sku or research product </w:t>
       </w:r>
     </w:p>
     <w:p>
@@ -7943,23 +7897,7 @@
         </w:numPr>
       </w:pPr>
       <w:r>
-        <w:t xml:space="preserve">OEM numbers : </w:t>
-      </w:r>
-      <w:proofErr w:type="spellStart"/>
-      <w:r>
-        <w:t>wcp</w:t>
-      </w:r>
-      <w:proofErr w:type="spellEnd"/>
-      <w:r>
-        <w:t xml:space="preserve"> </w:t>
-      </w:r>
-      <w:proofErr w:type="spellStart"/>
-      <w:r>
-        <w:t>sku</w:t>
-      </w:r>
-      <w:proofErr w:type="spellEnd"/>
-      <w:r>
-        <w:t xml:space="preserve"> or research product</w:t>
+        <w:t>OEM numbers : wcp sku or research product</w:t>
       </w:r>
     </w:p>
     <w:p>
@@ -8785,49 +8723,15 @@
                 <w:lang w:eastAsia="en-MY"/>
               </w:rPr>
             </w:pPr>
-            <w:proofErr w:type="gramStart"/>
-            <w:r>
-              <w:rPr>
-                <w:rFonts w:ascii="Arial" w:eastAsia="Times New Roman" w:hAnsi="Arial" w:cs="Arial"/>
-                <w:color w:val="000000"/>
-                <w:sz w:val="20"/>
-                <w:szCs w:val="20"/>
-                <w:lang w:eastAsia="en-MY"/>
-              </w:rPr>
-              <w:t>plus</w:t>
-            </w:r>
-            <w:proofErr w:type="gramEnd"/>
-            <w:r>
-              <w:rPr>
-                <w:rFonts w:ascii="Arial" w:eastAsia="Times New Roman" w:hAnsi="Arial" w:cs="Arial"/>
-                <w:color w:val="000000"/>
-                <w:sz w:val="20"/>
-                <w:szCs w:val="20"/>
-                <w:lang w:eastAsia="en-MY"/>
-              </w:rPr>
-              <w:t xml:space="preserve"> cost </w:t>
-            </w:r>
-            <w:proofErr w:type="spellStart"/>
-            <w:r>
-              <w:rPr>
-                <w:rFonts w:ascii="Arial" w:eastAsia="Times New Roman" w:hAnsi="Arial" w:cs="Arial"/>
-                <w:color w:val="000000"/>
-                <w:sz w:val="20"/>
-                <w:szCs w:val="20"/>
-                <w:lang w:eastAsia="en-MY"/>
-              </w:rPr>
-              <w:t>usd</w:t>
-            </w:r>
-            <w:proofErr w:type="spellEnd"/>
-            <w:r>
-              <w:rPr>
-                <w:rFonts w:ascii="Arial" w:eastAsia="Times New Roman" w:hAnsi="Arial" w:cs="Arial"/>
-                <w:color w:val="000000"/>
-                <w:sz w:val="20"/>
-                <w:szCs w:val="20"/>
-                <w:lang w:eastAsia="en-MY"/>
-              </w:rPr>
-              <w:t xml:space="preserve"> x 15% pl</w:t>
+            <w:r>
+              <w:rPr>
+                <w:rFonts w:ascii="Arial" w:eastAsia="Times New Roman" w:hAnsi="Arial" w:cs="Arial"/>
+                <w:color w:val="000000"/>
+                <w:sz w:val="20"/>
+                <w:szCs w:val="20"/>
+                <w:lang w:eastAsia="en-MY"/>
+              </w:rPr>
+              <w:t>plus cost usd x 15% pl</w:t>
             </w:r>
           </w:p>
         </w:tc>
@@ -9023,27 +8927,7 @@
                 <w:sz w:val="22"/>
                 <w:lang w:eastAsia="en-MY"/>
               </w:rPr>
-              <w:t xml:space="preserve">postage (if </w:t>
-            </w:r>
-            <w:proofErr w:type="spellStart"/>
-            <w:r>
-              <w:rPr>
-                <w:rFonts w:ascii="Calibri" w:eastAsia="Times New Roman" w:hAnsi="Calibri" w:cs="Calibri"/>
-                <w:color w:val="000000"/>
-                <w:sz w:val="22"/>
-                <w:lang w:eastAsia="en-MY"/>
-              </w:rPr>
-              <w:t>ebay</w:t>
-            </w:r>
-            <w:proofErr w:type="spellEnd"/>
-            <w:r>
-              <w:rPr>
-                <w:rFonts w:ascii="Calibri" w:eastAsia="Times New Roman" w:hAnsi="Calibri" w:cs="Calibri"/>
-                <w:color w:val="000000"/>
-                <w:sz w:val="22"/>
-                <w:lang w:eastAsia="en-MY"/>
-              </w:rPr>
-              <w:t>)</w:t>
+              <w:t>postage (if ebay)</w:t>
             </w:r>
           </w:p>
         </w:tc>
@@ -9187,7 +9071,6 @@
                 <w:lang w:eastAsia="en-MY"/>
               </w:rPr>
             </w:pPr>
-            <w:proofErr w:type="spellStart"/>
             <w:r>
               <w:rPr>
                 <w:rFonts w:ascii="Calibri" w:eastAsia="Times New Roman" w:hAnsi="Calibri" w:cs="Calibri"/>
@@ -9195,37 +9078,7 @@
                 <w:sz w:val="22"/>
                 <w:lang w:eastAsia="en-MY"/>
               </w:rPr>
-              <w:t>ext</w:t>
-            </w:r>
-            <w:proofErr w:type="spellEnd"/>
-            <w:r>
-              <w:rPr>
-                <w:rFonts w:ascii="Calibri" w:eastAsia="Times New Roman" w:hAnsi="Calibri" w:cs="Calibri"/>
-                <w:color w:val="000000"/>
-                <w:sz w:val="22"/>
-                <w:lang w:eastAsia="en-MY"/>
-              </w:rPr>
-              <w:t xml:space="preserve"> </w:t>
-            </w:r>
-            <w:proofErr w:type="spellStart"/>
-            <w:r>
-              <w:rPr>
-                <w:rFonts w:ascii="Calibri" w:eastAsia="Times New Roman" w:hAnsi="Calibri" w:cs="Calibri"/>
-                <w:color w:val="000000"/>
-                <w:sz w:val="22"/>
-                <w:lang w:eastAsia="en-MY"/>
-              </w:rPr>
-              <w:t>gp</w:t>
-            </w:r>
-            <w:proofErr w:type="spellEnd"/>
-            <w:r>
-              <w:rPr>
-                <w:rFonts w:ascii="Calibri" w:eastAsia="Times New Roman" w:hAnsi="Calibri" w:cs="Calibri"/>
-                <w:color w:val="000000"/>
-                <w:sz w:val="22"/>
-                <w:lang w:eastAsia="en-MY"/>
-              </w:rPr>
-              <w:t>%</w:t>
+              <w:t>ext gp%</w:t>
             </w:r>
           </w:p>
         </w:tc>
@@ -12409,13 +12262,8 @@
         </w:numPr>
       </w:pPr>
       <w:r>
-        <w:t xml:space="preserve">Able to </w:t>
-      </w:r>
-      <w:proofErr w:type="gramStart"/>
-      <w:r>
-        <w:t>export</w:t>
-      </w:r>
-      <w:proofErr w:type="gramEnd"/>
+        <w:t>Able to export</w:t>
+      </w:r>
     </w:p>
     <w:p>
       <w:pPr>
@@ -15476,12 +15324,7 @@
 </file>
 
 <file path=customXml/item3.xml><?xml version="1.0" encoding="utf-8"?>
-<?mso-contentType ?>
-<FormTemplates xmlns="http://schemas.microsoft.com/sharepoint/v3/contenttype/forms">
-  <Display>DocumentLibraryForm</Display>
-  <Edit>DocumentLibraryForm</Edit>
-  <New>DocumentLibraryForm</New>
-</FormTemplates>
+<b:Sources xmlns:b="http://schemas.openxmlformats.org/officeDocument/2006/bibliography" xmlns="http://schemas.openxmlformats.org/officeDocument/2006/bibliography" SelectedStyle="\APASixthEditionOfficeOnline.xsl" StyleName="APA" Version="6"/>
 </file>
 
 <file path=customXml/item4.xml><?xml version="1.0" encoding="utf-8"?>
@@ -15491,7 +15334,12 @@
 </file>
 
 <file path=customXml/item5.xml><?xml version="1.0" encoding="utf-8"?>
-<b:Sources xmlns:b="http://schemas.openxmlformats.org/officeDocument/2006/bibliography" xmlns="http://schemas.openxmlformats.org/officeDocument/2006/bibliography" SelectedStyle="\APASixthEditionOfficeOnline.xsl" StyleName="APA" Version="6"/>
+<?mso-contentType ?>
+<FormTemplates xmlns="http://schemas.microsoft.com/sharepoint/v3/contenttype/forms">
+  <Display>DocumentLibraryForm</Display>
+  <Edit>DocumentLibraryForm</Edit>
+  <New>DocumentLibraryForm</New>
+</FormTemplates>
 </file>
 
 <file path=customXml/itemProps1.xml><?xml version="1.0" encoding="utf-8"?>
@@ -15519,9 +15367,9 @@
 </file>
 
 <file path=customXml/itemProps3.xml><?xml version="1.0" encoding="utf-8"?>
-<ds:datastoreItem xmlns:ds="http://schemas.openxmlformats.org/officeDocument/2006/customXml" ds:itemID="{3ECEEC15-0D32-4755-89FE-8CFEE876594D}">
+<ds:datastoreItem xmlns:ds="http://schemas.openxmlformats.org/officeDocument/2006/customXml" ds:itemID="{2718DF82-2EF1-4521-BA6C-8B47FF744E67}">
   <ds:schemaRefs>
-    <ds:schemaRef ds:uri="http://schemas.microsoft.com/sharepoint/v3/contenttype/forms"/>
+    <ds:schemaRef ds:uri="http://schemas.openxmlformats.org/officeDocument/2006/bibliography"/>
   </ds:schemaRefs>
 </ds:datastoreItem>
 </file>
@@ -15536,9 +15384,9 @@
 </file>
 
 <file path=customXml/itemProps5.xml><?xml version="1.0" encoding="utf-8"?>
-<ds:datastoreItem xmlns:ds="http://schemas.openxmlformats.org/officeDocument/2006/customXml" ds:itemID="{2718DF82-2EF1-4521-BA6C-8B47FF744E67}">
+<ds:datastoreItem xmlns:ds="http://schemas.openxmlformats.org/officeDocument/2006/customXml" ds:itemID="{3ECEEC15-0D32-4755-89FE-8CFEE876594D}">
   <ds:schemaRefs>
-    <ds:schemaRef ds:uri="http://schemas.openxmlformats.org/officeDocument/2006/bibliography"/>
+    <ds:schemaRef ds:uri="http://schemas.microsoft.com/sharepoint/v3/contenttype/forms"/>
   </ds:schemaRefs>
 </ds:datastoreItem>
 </file>
</xml_diff>